<commit_message>
Added lab report to L to IAD
</commit_message>
<xml_diff>
--- a/lp/c3_1/iad/l.docx
+++ b/lp/c3_1/iad/l.docx
@@ -183,7 +183,13 @@
             <w:rPr>
               <w:lang w:val="en-US"/>
             </w:rPr>
-            <w:t>2-3</w:t>
+            <w:t>1</w:t>
+          </w:r>
+          <w:r>
+            <w:rPr>
+              <w:lang w:val="en-US"/>
+            </w:rPr>
+            <w:t>-3</w:t>
           </w:r>
         </w:sdtContent>
       </w:sdt>
@@ -580,7 +586,7 @@
     </w:p>
     <w:p>
       <w:r>
-        <w:t>Мета даної лабораторної роботи полягає у вивченні засобів візуалізації даних в аналітичній платформі Deductor.</w:t>
+        <w:t>Мета даної лабораторної роботи полягає у вивченні засобів візуалізації даних в аналітичній платформі.</w:t>
       </w:r>
     </w:p>
     <w:p>
@@ -1734,9 +1740,9 @@
         </w:rPr>
         <w:lastRenderedPageBreak/>
         <w:drawing>
-          <wp:inline distT="0" distB="0" distL="0" distR="0" wp14:anchorId="6010D0D3" wp14:editId="4EE44AAD">
-            <wp:extent cx="5076825" cy="3672361"/>
-            <wp:effectExtent l="0" t="0" r="0" b="4445"/>
+          <wp:inline distT="0" distB="0" distL="0" distR="0" wp14:anchorId="6010D0D3" wp14:editId="57EEE03C">
+            <wp:extent cx="4933950" cy="3569011"/>
+            <wp:effectExtent l="0" t="0" r="0" b="0"/>
             <wp:docPr id="5" name="Picture 5"/>
             <wp:cNvGraphicFramePr>
               <a:graphicFrameLocks xmlns:a="http://schemas.openxmlformats.org/drawingml/2006/main" noChangeAspect="1"/>
@@ -1757,7 +1763,7 @@
                   <pic:spPr>
                     <a:xfrm>
                       <a:off x="0" y="0"/>
-                      <a:ext cx="5080893" cy="3675304"/>
+                      <a:ext cx="4945284" cy="3577210"/>
                     </a:xfrm>
                     <a:prstGeom prst="rect">
                       <a:avLst/>
@@ -1823,9 +1829,9 @@
           <w:lang w:eastAsia="uk-UA"/>
         </w:rPr>
         <w:drawing>
-          <wp:inline distT="0" distB="0" distL="0" distR="0" wp14:anchorId="05AD81AD" wp14:editId="674AD57B">
-            <wp:extent cx="4895850" cy="3501318"/>
-            <wp:effectExtent l="0" t="0" r="0" b="4445"/>
+          <wp:inline distT="0" distB="0" distL="0" distR="0" wp14:anchorId="05AD81AD" wp14:editId="6AC27581">
+            <wp:extent cx="4991100" cy="3569436"/>
+            <wp:effectExtent l="0" t="0" r="0" b="0"/>
             <wp:docPr id="6" name="Picture 6"/>
             <wp:cNvGraphicFramePr>
               <a:graphicFrameLocks xmlns:a="http://schemas.openxmlformats.org/drawingml/2006/main" noChangeAspect="1"/>
@@ -1846,7 +1852,7 @@
                   <pic:spPr>
                     <a:xfrm>
                       <a:off x="0" y="0"/>
-                      <a:ext cx="4898820" cy="3503442"/>
+                      <a:ext cx="5006461" cy="3580421"/>
                     </a:xfrm>
                     <a:prstGeom prst="rect">
                       <a:avLst/>
@@ -1900,9 +1906,9 @@
         </w:rPr>
         <w:lastRenderedPageBreak/>
         <w:drawing>
-          <wp:inline distT="0" distB="0" distL="0" distR="0" wp14:anchorId="3CB078DC" wp14:editId="57C7EE1F">
-            <wp:extent cx="6119495" cy="4306570"/>
-            <wp:effectExtent l="0" t="0" r="0" b="0"/>
+          <wp:inline distT="0" distB="0" distL="0" distR="0" wp14:anchorId="3CB078DC" wp14:editId="1396463E">
+            <wp:extent cx="5762625" cy="4055424"/>
+            <wp:effectExtent l="0" t="0" r="0" b="2540"/>
             <wp:docPr id="7" name="Picture 7"/>
             <wp:cNvGraphicFramePr>
               <a:graphicFrameLocks xmlns:a="http://schemas.openxmlformats.org/drawingml/2006/main" noChangeAspect="1"/>
@@ -1923,7 +1929,7 @@
                   <pic:spPr>
                     <a:xfrm>
                       <a:off x="0" y="0"/>
-                      <a:ext cx="6119495" cy="4306570"/>
+                      <a:ext cx="5773236" cy="4062892"/>
                     </a:xfrm>
                     <a:prstGeom prst="rect">
                       <a:avLst/>
@@ -1976,115 +1982,345 @@
     </w:p>
     <w:p>
       <w:pPr>
-        <w:pStyle w:val="Heading2"/>
-      </w:pPr>
-      <w:r>
-        <w:t>Результат</w:t>
-      </w:r>
-    </w:p>
-    <w:p>
-      <w:pPr>
+        <w:rPr>
+          <w:lang w:val="en-US"/>
+        </w:rPr>
+      </w:pPr>
+      <w:r>
+        <w:t xml:space="preserve">Для візуалізації данних використовується </w:t>
+      </w:r>
+      <w:r>
+        <w:rPr>
+          <w:lang w:val="en-US"/>
+        </w:rPr>
+        <w:t>Reporting Services</w:t>
+      </w:r>
+    </w:p>
+    <w:p>
+      <w:pPr>
+        <w:keepNext/>
         <w:autoSpaceDE w:val="0"/>
         <w:autoSpaceDN w:val="0"/>
         <w:adjustRightInd w:val="0"/>
         <w:spacing w:before="0" w:after="0" w:line="240" w:lineRule="auto"/>
         <w:ind w:firstLine="0"/>
+      </w:pPr>
+      <w:r>
+        <w:rPr>
+          <w:noProof/>
+          <w:lang w:eastAsia="uk-UA"/>
+        </w:rPr>
+        <w:lastRenderedPageBreak/>
+        <w:drawing>
+          <wp:inline distT="0" distB="0" distL="0" distR="0" wp14:anchorId="044B6ED9" wp14:editId="613A7CC2">
+            <wp:extent cx="5781675" cy="3896646"/>
+            <wp:effectExtent l="0" t="0" r="0" b="8890"/>
+            <wp:docPr id="1" name="Picture 1"/>
+            <wp:cNvGraphicFramePr>
+              <a:graphicFrameLocks xmlns:a="http://schemas.openxmlformats.org/drawingml/2006/main" noChangeAspect="1"/>
+            </wp:cNvGraphicFramePr>
+            <a:graphic xmlns:a="http://schemas.openxmlformats.org/drawingml/2006/main">
+              <a:graphicData uri="http://schemas.openxmlformats.org/drawingml/2006/picture">
+                <pic:pic xmlns:pic="http://schemas.openxmlformats.org/drawingml/2006/picture">
+                  <pic:nvPicPr>
+                    <pic:cNvPr id="1" name=""/>
+                    <pic:cNvPicPr/>
+                  </pic:nvPicPr>
+                  <pic:blipFill>
+                    <a:blip r:embed="rId14"/>
+                    <a:stretch>
+                      <a:fillRect/>
+                    </a:stretch>
+                  </pic:blipFill>
+                  <pic:spPr>
+                    <a:xfrm>
+                      <a:off x="0" y="0"/>
+                      <a:ext cx="5790068" cy="3902302"/>
+                    </a:xfrm>
+                    <a:prstGeom prst="rect">
+                      <a:avLst/>
+                    </a:prstGeom>
+                  </pic:spPr>
+                </pic:pic>
+              </a:graphicData>
+            </a:graphic>
+          </wp:inline>
+        </w:drawing>
+      </w:r>
+    </w:p>
+    <w:p>
+      <w:pPr>
+        <w:pStyle w:val="Caption"/>
         <w:rPr>
           <w:rFonts w:ascii="Consolas" w:hAnsi="Consolas" w:cs="Consolas"/>
           <w:kern w:val="0"/>
           <w:szCs w:val="24"/>
         </w:rPr>
       </w:pPr>
-      <w:bookmarkStart w:id="0" w:name="_GoBack"/>
-      <w:bookmarkEnd w:id="0"/>
-    </w:p>
-    <w:p>
-      <w:pPr>
+      <w:r>
+        <w:t xml:space="preserve">Рисунок </w:t>
+      </w:r>
+      <w:r>
+        <w:fldChar w:fldCharType="begin"/>
+      </w:r>
+      <w:r>
+        <w:instrText xml:space="preserve"> SEQ Рисунок \* ARABIC </w:instrText>
+      </w:r>
+      <w:r>
+        <w:fldChar w:fldCharType="separate"/>
+      </w:r>
+      <w:r>
+        <w:rPr>
+          <w:noProof/>
+        </w:rPr>
+        <w:t>7</w:t>
+      </w:r>
+      <w:r>
+        <w:fldChar w:fldCharType="end"/>
+      </w:r>
+      <w:r>
+        <w:rPr>
+          <w:lang w:val="en-US"/>
+        </w:rPr>
+        <w:t xml:space="preserve">. OLAP </w:t>
+      </w:r>
+      <w:r>
+        <w:t xml:space="preserve">куб в </w:t>
+      </w:r>
+      <w:r>
+        <w:t>дизайнері звіту</w:t>
+      </w:r>
+    </w:p>
+    <w:p>
+      <w:pPr>
+        <w:keepNext/>
         <w:autoSpaceDE w:val="0"/>
         <w:autoSpaceDN w:val="0"/>
         <w:adjustRightInd w:val="0"/>
         <w:spacing w:before="0" w:after="0" w:line="240" w:lineRule="auto"/>
         <w:ind w:firstLine="0"/>
-        <w:rPr>
-          <w:rFonts w:ascii="Consolas" w:hAnsi="Consolas" w:cs="Consolas"/>
-          <w:kern w:val="0"/>
-          <w:szCs w:val="24"/>
-        </w:rPr>
-      </w:pPr>
+      </w:pPr>
+      <w:r>
+        <w:rPr>
+          <w:noProof/>
+          <w:lang w:eastAsia="uk-UA"/>
+        </w:rPr>
+        <w:drawing>
+          <wp:inline distT="0" distB="0" distL="0" distR="0" wp14:anchorId="270F1B08" wp14:editId="3E7D435D">
+            <wp:extent cx="5819775" cy="3991773"/>
+            <wp:effectExtent l="0" t="0" r="0" b="8890"/>
+            <wp:docPr id="8" name="Picture 8"/>
+            <wp:cNvGraphicFramePr>
+              <a:graphicFrameLocks xmlns:a="http://schemas.openxmlformats.org/drawingml/2006/main" noChangeAspect="1"/>
+            </wp:cNvGraphicFramePr>
+            <a:graphic xmlns:a="http://schemas.openxmlformats.org/drawingml/2006/main">
+              <a:graphicData uri="http://schemas.openxmlformats.org/drawingml/2006/picture">
+                <pic:pic xmlns:pic="http://schemas.openxmlformats.org/drawingml/2006/picture">
+                  <pic:nvPicPr>
+                    <pic:cNvPr id="1" name=""/>
+                    <pic:cNvPicPr/>
+                  </pic:nvPicPr>
+                  <pic:blipFill>
+                    <a:blip r:embed="rId15"/>
+                    <a:stretch>
+                      <a:fillRect/>
+                    </a:stretch>
+                  </pic:blipFill>
+                  <pic:spPr>
+                    <a:xfrm>
+                      <a:off x="0" y="0"/>
+                      <a:ext cx="5825875" cy="3995957"/>
+                    </a:xfrm>
+                    <a:prstGeom prst="rect">
+                      <a:avLst/>
+                    </a:prstGeom>
+                  </pic:spPr>
+                </pic:pic>
+              </a:graphicData>
+            </a:graphic>
+          </wp:inline>
+        </w:drawing>
+      </w:r>
+    </w:p>
+    <w:p>
+      <w:pPr>
+        <w:pStyle w:val="Caption"/>
+      </w:pPr>
+      <w:r>
+        <w:t xml:space="preserve">Рисунок </w:t>
+      </w:r>
+      <w:r>
+        <w:fldChar w:fldCharType="begin"/>
+      </w:r>
+      <w:r>
+        <w:instrText xml:space="preserve"> SEQ Рисунок \* ARABIC </w:instrText>
+      </w:r>
+      <w:r>
+        <w:fldChar w:fldCharType="separate"/>
+      </w:r>
+      <w:r>
+        <w:rPr>
+          <w:noProof/>
+        </w:rPr>
+        <w:t>8</w:t>
+      </w:r>
+      <w:r>
+        <w:fldChar w:fldCharType="end"/>
+      </w:r>
+      <w:r>
+        <w:t xml:space="preserve">. </w:t>
+      </w:r>
+      <w:r>
+        <w:rPr>
+          <w:lang w:val="en-US"/>
+        </w:rPr>
+        <w:t xml:space="preserve">OLAP </w:t>
+      </w:r>
+      <w:r>
+        <w:t>куб в звіті</w:t>
+      </w:r>
+    </w:p>
+    <w:p>
+      <w:pPr>
+        <w:keepNext/>
+        <w:ind w:firstLine="0"/>
+      </w:pPr>
+      <w:r>
+        <w:rPr>
+          <w:noProof/>
+          <w:lang w:eastAsia="uk-UA"/>
+        </w:rPr>
+        <w:lastRenderedPageBreak/>
+        <w:drawing>
+          <wp:inline distT="0" distB="0" distL="0" distR="0" wp14:anchorId="2DD9986F" wp14:editId="5A1BFCBF">
+            <wp:extent cx="5040278" cy="8172450"/>
+            <wp:effectExtent l="0" t="0" r="8255" b="0"/>
+            <wp:docPr id="9" name="Picture 9"/>
+            <wp:cNvGraphicFramePr>
+              <a:graphicFrameLocks xmlns:a="http://schemas.openxmlformats.org/drawingml/2006/main" noChangeAspect="1"/>
+            </wp:cNvGraphicFramePr>
+            <a:graphic xmlns:a="http://schemas.openxmlformats.org/drawingml/2006/main">
+              <a:graphicData uri="http://schemas.openxmlformats.org/drawingml/2006/picture">
+                <pic:pic xmlns:pic="http://schemas.openxmlformats.org/drawingml/2006/picture">
+                  <pic:nvPicPr>
+                    <pic:cNvPr id="1" name=""/>
+                    <pic:cNvPicPr/>
+                  </pic:nvPicPr>
+                  <pic:blipFill>
+                    <a:blip r:embed="rId16"/>
+                    <a:stretch>
+                      <a:fillRect/>
+                    </a:stretch>
+                  </pic:blipFill>
+                  <pic:spPr>
+                    <a:xfrm>
+                      <a:off x="0" y="0"/>
+                      <a:ext cx="5041709" cy="8174770"/>
+                    </a:xfrm>
+                    <a:prstGeom prst="rect">
+                      <a:avLst/>
+                    </a:prstGeom>
+                  </pic:spPr>
+                </pic:pic>
+              </a:graphicData>
+            </a:graphic>
+          </wp:inline>
+        </w:drawing>
+      </w:r>
+    </w:p>
+    <w:p>
+      <w:pPr>
+        <w:pStyle w:val="Caption"/>
+      </w:pPr>
+      <w:r>
+        <w:t xml:space="preserve">Рисунок </w:t>
+      </w:r>
+      <w:r>
+        <w:fldChar w:fldCharType="begin"/>
+      </w:r>
+      <w:r>
+        <w:instrText xml:space="preserve"> SEQ Рисунок \* ARABIC </w:instrText>
+      </w:r>
+      <w:r>
+        <w:fldChar w:fldCharType="separate"/>
+      </w:r>
+      <w:r>
+        <w:rPr>
+          <w:noProof/>
+        </w:rPr>
+        <w:t>9</w:t>
+      </w:r>
+      <w:r>
+        <w:fldChar w:fldCharType="end"/>
+      </w:r>
+      <w:r>
+        <w:rPr>
+          <w:lang w:val="en-US"/>
+        </w:rPr>
+        <w:t xml:space="preserve">. </w:t>
+      </w:r>
+      <w:r>
+        <w:t>Обсяги продаж</w:t>
+      </w:r>
     </w:p>
     <w:p>
       <w:pPr>
         <w:pStyle w:val="Heading2"/>
       </w:pPr>
       <w:r>
+        <w:lastRenderedPageBreak/>
+        <w:t>Результат</w:t>
+      </w:r>
+    </w:p>
+    <w:p>
+      <w:r>
+        <w:t xml:space="preserve">Повний код - </w:t>
+      </w:r>
+      <w:r>
+        <w:t>https://github.com/chaliy/studies-octo-adventure/tree/master/lp/c3_1/iad</w:t>
+      </w:r>
+      <w:bookmarkStart w:id="0" w:name="_GoBack"/>
+      <w:bookmarkEnd w:id="0"/>
+    </w:p>
+    <w:p>
+      <w:pPr>
+        <w:pStyle w:val="Heading2"/>
+      </w:pPr>
+      <w:r>
         <w:t>Висновки</w:t>
       </w:r>
     </w:p>
     <w:p>
-      <w:pPr>
+      <w:r>
         <w:rPr>
           <w:lang w:eastAsia="uk-UA"/>
         </w:rPr>
-      </w:pPr>
+        <w:t>Ознайомив</w:t>
+      </w:r>
       <w:r>
         <w:rPr>
           <w:lang w:eastAsia="uk-UA"/>
         </w:rPr>
-        <w:t>Ознайомив</w:t>
-      </w:r>
-      <w:r>
+        <w:t xml:space="preserve">ся </w:t>
+      </w:r>
+      <w:r>
+        <w:t>з засобами</w:t>
+      </w:r>
+      <w:r>
+        <w:t xml:space="preserve"> візуалізації даних в аналітичній платформі.</w:t>
+      </w:r>
+    </w:p>
+    <w:p>
+      <w:pPr>
         <w:rPr>
           <w:lang w:eastAsia="uk-UA"/>
         </w:rPr>
-        <w:t>ся з технологією програмування із використанням пакета SDK</w:t>
-      </w:r>
+      </w:pPr>
       <w:r>
         <w:rPr>
           <w:lang w:eastAsia="uk-UA"/>
         </w:rPr>
-        <w:t xml:space="preserve"> та </w:t>
-      </w:r>
-      <w:r>
-        <w:rPr>
-          <w:lang w:eastAsia="uk-UA"/>
-        </w:rPr>
-        <w:t>ECLIPSE</w:t>
-      </w:r>
-      <w:r>
-        <w:rPr>
-          <w:lang w:eastAsia="uk-UA"/>
-        </w:rPr>
-        <w:t>,</w:t>
-      </w:r>
-      <w:r>
-        <w:rPr>
-          <w:lang w:eastAsia="uk-UA"/>
-        </w:rPr>
-        <w:t xml:space="preserve"> </w:t>
-      </w:r>
-      <w:r>
-        <w:rPr>
-          <w:lang w:eastAsia="uk-UA"/>
-        </w:rPr>
-        <w:t>примітивними типами</w:t>
-      </w:r>
-      <w:r>
-        <w:rPr>
-          <w:lang w:eastAsia="uk-UA"/>
-        </w:rPr>
-        <w:t xml:space="preserve"> дани</w:t>
-      </w:r>
-      <w:r>
-        <w:rPr>
-          <w:lang w:eastAsia="uk-UA"/>
-        </w:rPr>
-        <w:t>х і операціями</w:t>
-      </w:r>
-      <w:r>
-        <w:rPr>
-          <w:lang w:eastAsia="uk-UA"/>
-        </w:rPr>
-        <w:t xml:space="preserve"> над ними.</w:t>
+        <w:t>.</w:t>
       </w:r>
     </w:p>
     <w:p>
@@ -2102,8 +2338,8 @@
       </w:pPr>
     </w:p>
     <w:sectPr>
-      <w:headerReference w:type="default" r:id="rId14"/>
-      <w:footerReference w:type="default" r:id="rId15"/>
+      <w:headerReference w:type="default" r:id="rId17"/>
+      <w:footerReference w:type="default" r:id="rId18"/>
       <w:pgSz w:w="11906" w:h="16838"/>
       <w:pgMar w:top="1134" w:right="851" w:bottom="1134" w:left="1418" w:header="709" w:footer="709" w:gutter="0"/>
       <w:cols w:space="708"/>
@@ -2187,7 +2423,7 @@
             <w:noProof/>
             <w:szCs w:val="24"/>
           </w:rPr>
-          <w:t>9</w:t>
+          <w:t>10</w:t>
         </w:r>
         <w:r>
           <w:rPr>
@@ -2266,7 +2502,7 @@
             <w:sz w:val="20"/>
             <w:szCs w:val="20"/>
           </w:rPr>
-          <w:t>Лабораторна робота №2-3</w:t>
+          <w:t>Лабораторна робота №1-3</w:t>
         </w:r>
       </w:sdtContent>
     </w:sdt>
@@ -5717,7 +5953,6 @@
     <w:rsid w:val="00483914"/>
     <w:rsid w:val="004A2A8C"/>
     <w:rsid w:val="005C6ADA"/>
-    <w:rsid w:val="005E6C75"/>
     <w:rsid w:val="007F01B2"/>
     <w:rsid w:val="00815082"/>
     <w:rsid w:val="00940E18"/>
@@ -5732,6 +5967,7 @@
     <w:rsid w:val="00C07B26"/>
     <w:rsid w:val="00C32B74"/>
     <w:rsid w:val="00C75837"/>
+    <w:rsid w:val="00D44BE6"/>
     <w:rsid w:val="00E05DF9"/>
     <w:rsid w:val="00E11031"/>
     <w:rsid w:val="00E71A2A"/>
@@ -6472,7 +6708,7 @@
 </file>
 
 <file path=customXml/itemProps1.xml><?xml version="1.0" encoding="utf-8"?>
-<ds:datastoreItem xmlns:ds="http://schemas.openxmlformats.org/officeDocument/2006/customXml" ds:itemID="{D97B6E57-B775-4622-86A5-A5AD9A952287}">
+<ds:datastoreItem xmlns:ds="http://schemas.openxmlformats.org/officeDocument/2006/customXml" ds:itemID="{22FBE757-A266-4A18-AD66-C6FE9CCC7919}">
   <ds:schemaRefs>
     <ds:schemaRef ds:uri="http://schemas.openxmlformats.org/officeDocument/2006/bibliography"/>
   </ds:schemaRefs>

</xml_diff>